<commit_message>
Changes upto 11 jan
Changes upto 11 jan with in total 12 colored figures and changd the numbering
</commit_message>
<xml_diff>
--- a/MasterThesisKoustubh_11Jan2018.docx
+++ b/MasterThesisKoustubh_11Jan2018.docx
@@ -16482,7 +16482,7 @@
           <v:shape id="_x0000_i1025" type="#_x0000_t75" style="width:184.55pt;height:53.25pt" o:ole="">
             <v:imagedata r:id="rId20" o:title=""/>
           </v:shape>
-          <o:OLEObject Type="Embed" ProgID="Equation.DSMT4" ShapeID="_x0000_i1025" DrawAspect="Content" ObjectID="_1577191019" r:id="rId21"/>
+          <o:OLEObject Type="Embed" ProgID="Equation.DSMT4" ShapeID="_x0000_i1025" DrawAspect="Content" ObjectID="_1577256845" r:id="rId21"/>
         </w:object>
       </w:r>
       <w:r>
@@ -17256,7 +17256,7 @@
                     <v:shape id="_x0000_i1036" type="#_x0000_t75" style="width:87.75pt;height:18.75pt" o:ole="">
                       <v:imagedata r:id="rId27" o:title=""/>
                     </v:shape>
-                    <o:OLEObject Type="Embed" ProgID="Equation.DSMT4" ShapeID="_x0000_i1036" DrawAspect="Content" ObjectID="_1577191020" r:id="rId28"/>
+                    <o:OLEObject Type="Embed" ProgID="Equation.DSMT4" ShapeID="_x0000_i1036" DrawAspect="Content" ObjectID="_1577256846" r:id="rId28"/>
                   </w:object>
                 </m:r>
                 <m:r>
@@ -17278,7 +17278,7 @@
                     <v:shape id="_x0000_i1037" type="#_x0000_t75" style="width:68.25pt;height:18pt" o:ole="">
                       <v:imagedata r:id="rId29" o:title=""/>
                     </v:shape>
-                    <o:OLEObject Type="Embed" ProgID="Equation.DSMT4" ShapeID="_x0000_i1037" DrawAspect="Content" ObjectID="_1577191021" r:id="rId30"/>
+                    <o:OLEObject Type="Embed" ProgID="Equation.DSMT4" ShapeID="_x0000_i1037" DrawAspect="Content" ObjectID="_1577256847" r:id="rId30"/>
                   </w:object>
                 </m:r>
               </m:e>
@@ -17295,7 +17295,7 @@
                     <v:shape id="_x0000_i1038" type="#_x0000_t75" style="width:24.75pt;height:18pt" o:ole="">
                       <v:imagedata r:id="rId31" o:title=""/>
                     </v:shape>
-                    <o:OLEObject Type="Embed" ProgID="Equation.DSMT4" ShapeID="_x0000_i1038" DrawAspect="Content" ObjectID="_1577191022" r:id="rId32"/>
+                    <o:OLEObject Type="Embed" ProgID="Equation.DSMT4" ShapeID="_x0000_i1038" DrawAspect="Content" ObjectID="_1577256848" r:id="rId32"/>
                   </w:object>
                 </m:r>
                 <m:r>
@@ -17320,7 +17320,7 @@
                     <v:shape id="_x0000_i1039" type="#_x0000_t75" style="width:23.25pt;height:18.75pt" o:ole="">
                       <v:imagedata r:id="rId33" o:title=""/>
                     </v:shape>
-                    <o:OLEObject Type="Embed" ProgID="Equation.DSMT4" ShapeID="_x0000_i1039" DrawAspect="Content" ObjectID="_1577191023" r:id="rId34"/>
+                    <o:OLEObject Type="Embed" ProgID="Equation.DSMT4" ShapeID="_x0000_i1039" DrawAspect="Content" ObjectID="_1577256849" r:id="rId34"/>
                   </w:object>
                 </m:r>
                 <m:r>
@@ -17342,7 +17342,7 @@
                     <v:shape id="_x0000_i1040" type="#_x0000_t75" style="width:36.75pt;height:18pt" o:ole="">
                       <v:imagedata r:id="rId35" o:title=""/>
                     </v:shape>
-                    <o:OLEObject Type="Embed" ProgID="Equation.DSMT4" ShapeID="_x0000_i1040" DrawAspect="Content" ObjectID="_1577191024" r:id="rId36"/>
+                    <o:OLEObject Type="Embed" ProgID="Equation.DSMT4" ShapeID="_x0000_i1040" DrawAspect="Content" ObjectID="_1577256850" r:id="rId36"/>
                   </w:object>
                 </m:r>
               </m:e>
@@ -18458,7 +18458,7 @@
           <v:shape id="_x0000_i1041" type="#_x0000_t75" style="width:82.5pt;height:31.5pt" o:ole="">
             <v:imagedata r:id="rId37" o:title=""/>
           </v:shape>
-          <o:OLEObject Type="Embed" ProgID="Equation.DSMT4" ShapeID="_x0000_i1041" DrawAspect="Content" ObjectID="_1577191025" r:id="rId38"/>
+          <o:OLEObject Type="Embed" ProgID="Equation.DSMT4" ShapeID="_x0000_i1041" DrawAspect="Content" ObjectID="_1577256851" r:id="rId38"/>
         </w:object>
       </w:r>
       <w:r>
@@ -18562,7 +18562,7 @@
           <v:shape id="_x0000_i1042" type="#_x0000_t75" style="width:104.25pt;height:31.5pt" o:ole="">
             <v:imagedata r:id="rId39" o:title=""/>
           </v:shape>
-          <o:OLEObject Type="Embed" ProgID="Equation.DSMT4" ShapeID="_x0000_i1042" DrawAspect="Content" ObjectID="_1577191026" r:id="rId40"/>
+          <o:OLEObject Type="Embed" ProgID="Equation.DSMT4" ShapeID="_x0000_i1042" DrawAspect="Content" ObjectID="_1577256852" r:id="rId40"/>
         </w:object>
       </w:r>
       <w:r>
@@ -18688,7 +18688,7 @@
           <v:shape id="_x0000_i1043" type="#_x0000_t75" style="width:80.25pt;height:36.75pt" o:ole="">
             <v:imagedata r:id="rId41" o:title=""/>
           </v:shape>
-          <o:OLEObject Type="Embed" ProgID="Equation.DSMT4" ShapeID="_x0000_i1043" DrawAspect="Content" ObjectID="_1577191027" r:id="rId42"/>
+          <o:OLEObject Type="Embed" ProgID="Equation.DSMT4" ShapeID="_x0000_i1043" DrawAspect="Content" ObjectID="_1577256853" r:id="rId42"/>
         </w:object>
       </w:r>
       <w:r>
@@ -18746,7 +18746,7 @@
           <v:shape id="_x0000_i1044" type="#_x0000_t75" style="width:159.8pt;height:36.75pt" o:ole="">
             <v:imagedata r:id="rId43" o:title=""/>
           </v:shape>
-          <o:OLEObject Type="Embed" ProgID="Equation.DSMT4" ShapeID="_x0000_i1044" DrawAspect="Content" ObjectID="_1577191028" r:id="rId44"/>
+          <o:OLEObject Type="Embed" ProgID="Equation.DSMT4" ShapeID="_x0000_i1044" DrawAspect="Content" ObjectID="_1577256854" r:id="rId44"/>
         </w:object>
       </w:r>
       <w:r>
@@ -18771,7 +18771,7 @@
           <v:shape id="_x0000_i1045" type="#_x0000_t75" style="width:165.65pt;height:36.75pt" o:ole="">
             <v:imagedata r:id="rId45" o:title=""/>
           </v:shape>
-          <o:OLEObject Type="Embed" ProgID="Equation.DSMT4" ShapeID="_x0000_i1045" DrawAspect="Content" ObjectID="_1577191029" r:id="rId46"/>
+          <o:OLEObject Type="Embed" ProgID="Equation.DSMT4" ShapeID="_x0000_i1045" DrawAspect="Content" ObjectID="_1577256855" r:id="rId46"/>
         </w:object>
       </w:r>
       <w:r>
@@ -18796,7 +18796,7 @@
           <v:shape id="_x0000_i1046" type="#_x0000_t75" style="width:128.25pt;height:21.75pt" o:ole="">
             <v:imagedata r:id="rId47" o:title=""/>
           </v:shape>
-          <o:OLEObject Type="Embed" ProgID="Equation.DSMT4" ShapeID="_x0000_i1046" DrawAspect="Content" ObjectID="_1577191030" r:id="rId48"/>
+          <o:OLEObject Type="Embed" ProgID="Equation.DSMT4" ShapeID="_x0000_i1046" DrawAspect="Content" ObjectID="_1577256856" r:id="rId48"/>
         </w:object>
       </w:r>
       <w:r>
@@ -20585,9 +20585,9 @@
           <w:noProof/>
         </w:rPr>
         <w:drawing>
-          <wp:inline distT="0" distB="0" distL="0" distR="0" wp14:anchorId="024655C0" wp14:editId="5F544D69">
-            <wp:extent cx="4276725" cy="3209925"/>
-            <wp:effectExtent l="0" t="0" r="0" b="0"/>
+          <wp:inline distT="0" distB="0" distL="0" distR="0" wp14:anchorId="024655C0" wp14:editId="47FE179F">
+            <wp:extent cx="4276725" cy="3174247"/>
+            <wp:effectExtent l="0" t="0" r="0" b="7620"/>
             <wp:docPr id="21" name="Picture 12"/>
             <wp:cNvGraphicFramePr>
               <a:graphicFrameLocks xmlns:a="http://schemas.openxmlformats.org/drawingml/2006/main" noChangeAspect="1"/>
@@ -20609,7 +20609,6 @@
                         </a:ext>
                       </a:extLst>
                     </a:blip>
-                    <a:srcRect/>
                     <a:stretch>
                       <a:fillRect/>
                     </a:stretch>
@@ -20617,7 +20616,7 @@
                   <pic:spPr bwMode="auto">
                     <a:xfrm>
                       <a:off x="0" y="0"/>
-                      <a:ext cx="4276725" cy="3209925"/>
+                      <a:ext cx="4276725" cy="3174247"/>
                     </a:xfrm>
                     <a:prstGeom prst="rect">
                       <a:avLst/>
@@ -21186,6 +21185,7 @@
         <w:ind w:firstLine="0"/>
         <w:jc w:val="center"/>
       </w:pPr>
+      <w:bookmarkStart w:id="106" w:name="_GoBack"/>
       <w:r>
         <w:rPr>
           <w:noProof/>
@@ -21239,6 +21239,7 @@
           </wp:inline>
         </w:drawing>
       </w:r>
+      <w:bookmarkEnd w:id="106"/>
     </w:p>
     <w:p>
       <w:pPr>
@@ -21288,11 +21289,11 @@
         </w:numPr>
         <w:ind w:left="540" w:hanging="540"/>
       </w:pPr>
-      <w:bookmarkStart w:id="106" w:name="_Toc498623853"/>
+      <w:bookmarkStart w:id="107" w:name="_Toc498623853"/>
       <w:r>
         <w:t>Traffic</w:t>
       </w:r>
-      <w:bookmarkEnd w:id="106"/>
+      <w:bookmarkEnd w:id="107"/>
     </w:p>
     <w:p/>
     <w:p>
@@ -21851,7 +21852,7 @@
         <w:pStyle w:val="Caption"/>
         <w:ind w:firstLine="450"/>
       </w:pPr>
-      <w:bookmarkStart w:id="107" w:name="_Toc497847929"/>
+      <w:bookmarkStart w:id="108" w:name="_Toc497847929"/>
     </w:p>
     <w:p>
       <w:pPr>
@@ -21874,7 +21875,7 @@
       <w:r>
         <w:t>Simulation parameters</w:t>
       </w:r>
-      <w:bookmarkEnd w:id="107"/>
+      <w:bookmarkEnd w:id="108"/>
     </w:p>
     <w:p>
       <w:pPr>
@@ -21982,7 +21983,7 @@
           <w:lang w:val="en-US"/>
         </w:rPr>
       </w:pPr>
-      <w:bookmarkStart w:id="108" w:name="_Toc498623854"/>
+      <w:bookmarkStart w:id="109" w:name="_Toc498623854"/>
       <w:r>
         <w:rPr>
           <w:rFonts w:eastAsia="Times New Roman"/>
@@ -21999,7 +22000,7 @@
         </w:rPr>
         <w:t>Results and Discussions</w:t>
       </w:r>
-      <w:bookmarkEnd w:id="108"/>
+      <w:bookmarkEnd w:id="109"/>
       <w:r>
         <w:rPr>
           <w:rFonts w:ascii="Times New Roman" w:hAnsi="Times New Roman"/>
@@ -22077,7 +22078,7 @@
           <w:lang w:val="en-US"/>
         </w:rPr>
       </w:pPr>
-      <w:bookmarkStart w:id="109" w:name="_Toc498623855"/>
+      <w:bookmarkStart w:id="110" w:name="_Toc498623855"/>
       <w:r>
         <w:rPr>
           <w:lang w:val="en-US"/>
@@ -22120,7 +22121,7 @@
         </w:rPr>
         <w:t xml:space="preserve"> micro without energy saving schemes</w:t>
       </w:r>
-      <w:bookmarkEnd w:id="109"/>
+      <w:bookmarkEnd w:id="110"/>
       <w:r>
         <w:rPr>
           <w:lang w:val="en-US"/>
@@ -22224,15 +22225,15 @@
           <w:lang w:val="en-US"/>
         </w:rPr>
       </w:pPr>
-      <w:bookmarkStart w:id="110" w:name="_Ref497835954"/>
-      <w:bookmarkStart w:id="111" w:name="_Toc502096277"/>
+      <w:bookmarkStart w:id="111" w:name="_Ref497835954"/>
+      <w:bookmarkStart w:id="112" w:name="_Toc502096277"/>
       <w:r>
         <w:rPr>
           <w:lang w:val="en-US"/>
         </w:rPr>
         <w:t xml:space="preserve">Figure </w:t>
       </w:r>
-      <w:bookmarkEnd w:id="110"/>
+      <w:bookmarkEnd w:id="111"/>
       <w:r>
         <w:rPr>
           <w:lang w:val="en-US"/>
@@ -22251,7 +22252,7 @@
         </w:rPr>
         <w:t>. Comparison of Power per area unit versus System throughput</w:t>
       </w:r>
-      <w:bookmarkEnd w:id="111"/>
+      <w:bookmarkEnd w:id="112"/>
     </w:p>
     <w:p>
       <w:pPr>
@@ -22468,15 +22469,15 @@
           <w:lang w:val="en-US"/>
         </w:rPr>
       </w:pPr>
-      <w:bookmarkStart w:id="112" w:name="_Ref497836117"/>
-      <w:bookmarkStart w:id="113" w:name="_Toc502096278"/>
+      <w:bookmarkStart w:id="113" w:name="_Ref497836117"/>
+      <w:bookmarkStart w:id="114" w:name="_Toc502096278"/>
       <w:r>
         <w:rPr>
           <w:lang w:val="en-US"/>
         </w:rPr>
         <w:t xml:space="preserve">Figure </w:t>
       </w:r>
-      <w:bookmarkEnd w:id="112"/>
+      <w:bookmarkEnd w:id="113"/>
       <w:r>
         <w:rPr>
           <w:lang w:val="en-US"/>
@@ -22489,7 +22490,7 @@
         </w:rPr>
         <w:t>. Comparison of Energy per bit versus System throughput for central deployment of macro cells and micro cells.</w:t>
       </w:r>
-      <w:bookmarkEnd w:id="113"/>
+      <w:bookmarkEnd w:id="114"/>
     </w:p>
     <w:p>
       <w:pPr>
@@ -22623,8 +22624,8 @@
           <w:lang w:val="en-US"/>
         </w:rPr>
       </w:pPr>
-      <w:bookmarkStart w:id="114" w:name="_Ref497836234"/>
-      <w:bookmarkStart w:id="115" w:name="_Toc502096279"/>
+      <w:bookmarkStart w:id="115" w:name="_Ref497836234"/>
+      <w:bookmarkStart w:id="116" w:name="_Toc502096279"/>
       <w:r>
         <w:rPr>
           <w:lang w:val="en-US"/>
@@ -22656,7 +22657,7 @@
         </w:rPr>
         <w:fldChar w:fldCharType="end"/>
       </w:r>
-      <w:bookmarkEnd w:id="114"/>
+      <w:bookmarkEnd w:id="115"/>
       <w:r>
         <w:rPr>
           <w:noProof/>
@@ -22670,7 +22671,7 @@
         </w:rPr>
         <w:t>. Comparison of Energy per bit versus 10th percentile DL user throughput for central deployment of macro cells and micro cells.</w:t>
       </w:r>
-      <w:bookmarkEnd w:id="115"/>
+      <w:bookmarkEnd w:id="116"/>
     </w:p>
     <w:p>
       <w:pPr>
@@ -22877,8 +22878,8 @@
           <w:lang w:val="en-US"/>
         </w:rPr>
       </w:pPr>
-      <w:bookmarkStart w:id="116" w:name="_Ref497836522"/>
-      <w:bookmarkStart w:id="117" w:name="_Toc502096280"/>
+      <w:bookmarkStart w:id="117" w:name="_Ref497836522"/>
+      <w:bookmarkStart w:id="118" w:name="_Toc502096280"/>
       <w:r>
         <w:rPr>
           <w:lang w:val="en-US"/>
@@ -22910,7 +22911,7 @@
         </w:rPr>
         <w:fldChar w:fldCharType="end"/>
       </w:r>
-      <w:bookmarkEnd w:id="116"/>
+      <w:bookmarkEnd w:id="117"/>
       <w:r>
         <w:rPr>
           <w:noProof/>
@@ -22924,7 +22925,7 @@
         </w:rPr>
         <w:t>. Comparison of bits per unit energy versus system throughput for central deployment of macro cells and micro cells.</w:t>
       </w:r>
-      <w:bookmarkEnd w:id="117"/>
+      <w:bookmarkEnd w:id="118"/>
     </w:p>
     <w:p>
       <w:pPr>
@@ -23627,10 +23628,10 @@
           <w:lang w:val="en-US"/>
         </w:rPr>
       </w:pPr>
-      <w:bookmarkStart w:id="118" w:name="_Toc498623856"/>
-      <w:bookmarkStart w:id="119" w:name="_Toc353965511"/>
-      <w:bookmarkStart w:id="120" w:name="_Toc353966389"/>
-      <w:bookmarkStart w:id="121" w:name="_Toc436313868"/>
+      <w:bookmarkStart w:id="119" w:name="_Toc498623856"/>
+      <w:bookmarkStart w:id="120" w:name="_Toc353965511"/>
+      <w:bookmarkStart w:id="121" w:name="_Toc353966389"/>
+      <w:bookmarkStart w:id="122" w:name="_Toc436313868"/>
       <w:r>
         <w:rPr>
           <w:lang w:val="en-US"/>
@@ -23650,7 +23651,7 @@
         </w:rPr>
         <w:t xml:space="preserve"> macro with and without energy saving schemes</w:t>
       </w:r>
-      <w:bookmarkEnd w:id="118"/>
+      <w:bookmarkEnd w:id="119"/>
     </w:p>
     <w:p>
       <w:pPr>
@@ -23862,7 +23863,7 @@
           <w:lang w:val="en-US"/>
         </w:rPr>
       </w:pPr>
-      <w:bookmarkStart w:id="122" w:name="_Hlk497241073"/>
+      <w:bookmarkStart w:id="123" w:name="_Hlk497241073"/>
       <w:r>
         <w:rPr>
           <w:lang w:val="en-US"/>
@@ -24312,15 +24313,15 @@
           <w:lang w:val="en-US"/>
         </w:rPr>
       </w:pPr>
-      <w:bookmarkStart w:id="123" w:name="_Ref502078652"/>
-      <w:bookmarkStart w:id="124" w:name="_Toc502096281"/>
+      <w:bookmarkStart w:id="124" w:name="_Ref502078652"/>
+      <w:bookmarkStart w:id="125" w:name="_Toc502096281"/>
       <w:r>
         <w:rPr>
           <w:lang w:val="en-US"/>
         </w:rPr>
         <w:t>Figure</w:t>
       </w:r>
-      <w:bookmarkEnd w:id="123"/>
+      <w:bookmarkEnd w:id="124"/>
       <w:r>
         <w:rPr>
           <w:lang w:val="en-US"/>
@@ -24339,7 +24340,7 @@
         </w:rPr>
         <w:t>. Comparison of bits per unit energy versus system throughput for central deployment of macro cells.</w:t>
       </w:r>
-      <w:bookmarkEnd w:id="124"/>
+      <w:bookmarkEnd w:id="125"/>
     </w:p>
     <w:p>
       <w:pPr>
@@ -24448,7 +24449,7 @@
         </w:rPr>
         <w:br w:type="page"/>
       </w:r>
-      <w:bookmarkEnd w:id="122"/>
+      <w:bookmarkEnd w:id="123"/>
     </w:p>
     <w:p>
       <w:pPr>
@@ -24462,7 +24463,7 @@
           <w:lang w:val="en-US"/>
         </w:rPr>
       </w:pPr>
-      <w:bookmarkStart w:id="125" w:name="_Toc498623857"/>
+      <w:bookmarkStart w:id="126" w:name="_Toc498623857"/>
       <w:r>
         <w:rPr>
           <w:lang w:val="en-US"/>
@@ -24482,7 +24483,7 @@
         </w:rPr>
         <w:t xml:space="preserve"> micro with and without energy saving schemes</w:t>
       </w:r>
-      <w:bookmarkEnd w:id="125"/>
+      <w:bookmarkEnd w:id="126"/>
     </w:p>
     <w:p>
       <w:pPr>
@@ -25238,7 +25239,7 @@
           <w:lang w:val="en-US"/>
         </w:rPr>
       </w:pPr>
-      <w:bookmarkStart w:id="126" w:name="_Toc498623858"/>
+      <w:bookmarkStart w:id="127" w:name="_Toc498623858"/>
       <w:r>
         <w:rPr>
           <w:lang w:val="en-US"/>
@@ -25270,7 +25271,7 @@
         </w:rPr>
         <w:t xml:space="preserve"> micro with energy saving schemes</w:t>
       </w:r>
-      <w:bookmarkEnd w:id="126"/>
+      <w:bookmarkEnd w:id="127"/>
     </w:p>
     <w:p>
       <w:pPr>
@@ -26135,12 +26136,12 @@
         </w:numPr>
         <w:ind w:left="540" w:hanging="540"/>
       </w:pPr>
-      <w:bookmarkStart w:id="127" w:name="_Toc498623859"/>
+      <w:bookmarkStart w:id="128" w:name="_Toc498623859"/>
       <w:r>
         <w:lastRenderedPageBreak/>
         <w:t>Daily power consumption</w:t>
       </w:r>
-      <w:bookmarkEnd w:id="127"/>
+      <w:bookmarkEnd w:id="128"/>
     </w:p>
     <w:p>
       <w:pPr>
@@ -26258,13 +26259,6 @@
     <w:p>
       <w:pPr>
         <w:rPr>
-          <w:noProof/>
-        </w:rPr>
-      </w:pPr>
-    </w:p>
-    <w:p>
-      <w:pPr>
-        <w:rPr>
           <w:b/>
           <w:bCs/>
           <w:sz w:val="20"/>
@@ -26560,7 +26554,7 @@
           <w:lang w:val="en-US"/>
         </w:rPr>
       </w:pPr>
-      <w:bookmarkStart w:id="128" w:name="_Toc498623860"/>
+      <w:bookmarkStart w:id="129" w:name="_Toc498623860"/>
       <w:r>
         <w:rPr>
           <w:sz w:val="40"/>
@@ -26612,7 +26606,7 @@
         </w:rPr>
         <w:t>s</w:t>
       </w:r>
-      <w:bookmarkEnd w:id="128"/>
+      <w:bookmarkEnd w:id="129"/>
     </w:p>
     <w:p>
       <w:pPr>
@@ -26779,7 +26773,7 @@
           <w:lang w:val="en-US"/>
         </w:rPr>
       </w:pPr>
-      <w:bookmarkStart w:id="129" w:name="_Ref497831829"/>
+      <w:bookmarkStart w:id="130" w:name="_Ref497831829"/>
       <w:r>
         <w:rPr>
           <w:lang w:val="en-US"/>
@@ -27046,7 +27040,7 @@
         </w:rPr>
         <w:t xml:space="preserve"> for a year.</w:t>
       </w:r>
-      <w:bookmarkEnd w:id="129"/>
+      <w:bookmarkEnd w:id="130"/>
     </w:p>
     <w:p>
       <w:pPr>
@@ -27605,7 +27599,7 @@
         </w:rPr>
         <w:br w:type="page"/>
       </w:r>
-      <w:bookmarkStart w:id="130" w:name="_Toc498623861"/>
+      <w:bookmarkStart w:id="131" w:name="_Toc498623861"/>
     </w:p>
     <w:p>
       <w:pPr>
@@ -27677,7 +27671,7 @@
         </w:rPr>
         <w:t>Future Work</w:t>
       </w:r>
-      <w:bookmarkEnd w:id="130"/>
+      <w:bookmarkEnd w:id="131"/>
       <w:r>
         <w:rPr>
           <w:lang w:val="en-US"/>
@@ -27913,9 +27907,9 @@
         </w:rPr>
       </w:pPr>
     </w:p>
-    <w:bookmarkEnd w:id="119"/>
     <w:bookmarkEnd w:id="120"/>
     <w:bookmarkEnd w:id="121"/>
+    <w:bookmarkEnd w:id="122"/>
     <w:p>
       <w:pPr>
         <w:rPr>
@@ -27957,7 +27951,7 @@
         <w:br w:type="page"/>
       </w:r>
     </w:p>
-    <w:bookmarkStart w:id="131" w:name="_Toc498623862" w:displacedByCustomXml="next"/>
+    <w:bookmarkStart w:id="132" w:name="_Toc498623862" w:displacedByCustomXml="next"/>
     <w:sdt>
       <w:sdtPr>
         <w:rPr>
@@ -27989,7 +27983,7 @@
           <w:r>
             <w:t>References</w:t>
           </w:r>
-          <w:bookmarkEnd w:id="131"/>
+          <w:bookmarkEnd w:id="132"/>
         </w:p>
         <w:sdt>
           <w:sdtPr>
@@ -29139,7 +29133,7 @@
           <w:lang w:val="en-US"/>
         </w:rPr>
       </w:pPr>
-      <w:bookmarkStart w:id="132" w:name="_Toc498623863"/>
+      <w:bookmarkStart w:id="133" w:name="_Toc498623863"/>
       <w:r>
         <w:rPr>
           <w:lang w:val="en-US"/>
@@ -29153,7 +29147,7 @@
         </w:rPr>
         <w:t>igures</w:t>
       </w:r>
-      <w:bookmarkEnd w:id="132"/>
+      <w:bookmarkEnd w:id="133"/>
     </w:p>
     <w:p>
       <w:pPr>
@@ -29323,21 +29317,12 @@
           <w:lang w:val="en-US"/>
         </w:rPr>
       </w:pPr>
-      <w:bookmarkStart w:id="133" w:name="_GoBack"/>
       <w:r>
         <w:rPr>
           <w:noProof/>
           <w:lang w:val="en-US"/>
         </w:rPr>
-        <w:t>Figure</w:t>
-      </w:r>
-      <w:bookmarkEnd w:id="133"/>
-      <w:r>
-        <w:rPr>
-          <w:noProof/>
-          <w:lang w:val="en-US"/>
-        </w:rPr>
-        <w:t xml:space="preserve"> 3. </w:t>
+        <w:t xml:space="preserve">Figure 3. </w:t>
       </w:r>
       <w:r>
         <w:rPr>
@@ -31807,7 +31792,7 @@
       <w:rPr>
         <w:noProof/>
       </w:rPr>
-      <w:t>62</w:t>
+      <w:t>36</w:t>
     </w:r>
     <w:r>
       <w:fldChar w:fldCharType="end"/>
@@ -42281,7 +42266,7 @@
 </file>
 
 <file path=customXml/itemProps1.xml><?xml version="1.0" encoding="utf-8"?>
-<ds:datastoreItem xmlns:ds="http://schemas.openxmlformats.org/officeDocument/2006/customXml" ds:itemID="{6BFFD349-5662-4DDD-BC40-4E3E0EA69AC7}">
+<ds:datastoreItem xmlns:ds="http://schemas.openxmlformats.org/officeDocument/2006/customXml" ds:itemID="{4AFE08A1-20B9-49F5-AF24-BAB36A38D423}">
   <ds:schemaRefs>
     <ds:schemaRef ds:uri="http://schemas.openxmlformats.org/officeDocument/2006/bibliography"/>
   </ds:schemaRefs>

</xml_diff>